<commit_message>
document work for testing
</commit_message>
<xml_diff>
--- a/Documents/TeamMeetingNotes.docx
+++ b/Documents/TeamMeetingNotes.docx
@@ -1149,6 +1149,311 @@
         </w:rPr>
         <w:t xml:space="preserve"> SDD, and messed around a lot </w:t>
       </w:r>
+    </w:p>
+    <w:p>
+      <w:pPr>
+        <w:spacing w:before="0" w:after="0" w:line="276"/>
+        <w:ind w:right="0" w:left="0" w:firstLine="0"/>
+        <w:jc w:val="left"/>
+        <w:rPr>
+          <w:rFonts w:ascii="Arial" w:hAnsi="Arial" w:cs="Arial" w:eastAsia="Arial"/>
+          <w:color w:val="auto"/>
+          <w:spacing w:val="0"/>
+          <w:position w:val="0"/>
+          <w:sz w:val="22"/>
+          <w:shd w:fill="auto" w:val="clear"/>
+        </w:rPr>
+      </w:pPr>
+    </w:p>
+    <w:p>
+      <w:pPr>
+        <w:spacing w:before="0" w:after="0" w:line="276"/>
+        <w:ind w:right="0" w:left="0" w:firstLine="0"/>
+        <w:jc w:val="left"/>
+        <w:rPr>
+          <w:rFonts w:ascii="Arial" w:hAnsi="Arial" w:cs="Arial" w:eastAsia="Arial"/>
+          <w:color w:val="auto"/>
+          <w:spacing w:val="0"/>
+          <w:position w:val="0"/>
+          <w:sz w:val="22"/>
+          <w:shd w:fill="auto" w:val="clear"/>
+        </w:rPr>
+      </w:pPr>
+      <w:r>
+        <w:rPr>
+          <w:rFonts w:ascii="Arial" w:hAnsi="Arial" w:cs="Arial" w:eastAsia="Arial"/>
+          <w:color w:val="auto"/>
+          <w:spacing w:val="0"/>
+          <w:position w:val="0"/>
+          <w:sz w:val="22"/>
+          <w:shd w:fill="auto" w:val="clear"/>
+        </w:rPr>
+        <w:t xml:space="preserve">Purpose for this meeting:   To work on the actual programing portion</w:t>
+      </w:r>
+    </w:p>
+    <w:p>
+      <w:pPr>
+        <w:spacing w:before="0" w:after="0" w:line="276"/>
+        <w:ind w:right="0" w:left="0" w:firstLine="0"/>
+        <w:jc w:val="left"/>
+        <w:rPr>
+          <w:rFonts w:ascii="Arial" w:hAnsi="Arial" w:cs="Arial" w:eastAsia="Arial"/>
+          <w:color w:val="auto"/>
+          <w:spacing w:val="0"/>
+          <w:position w:val="0"/>
+          <w:sz w:val="22"/>
+          <w:shd w:fill="auto" w:val="clear"/>
+        </w:rPr>
+      </w:pPr>
+      <w:r>
+        <w:rPr>
+          <w:rFonts w:ascii="Arial" w:hAnsi="Arial" w:cs="Arial" w:eastAsia="Arial"/>
+          <w:color w:val="auto"/>
+          <w:spacing w:val="0"/>
+          <w:position w:val="0"/>
+          <w:sz w:val="22"/>
+          <w:shd w:fill="auto" w:val="clear"/>
+        </w:rPr>
+        <w:t xml:space="preserve">Date/Time: 11/6/2020</w:t>
+      </w:r>
+    </w:p>
+    <w:p>
+      <w:pPr>
+        <w:spacing w:before="0" w:after="0" w:line="276"/>
+        <w:ind w:right="0" w:left="0" w:firstLine="0"/>
+        <w:jc w:val="left"/>
+        <w:rPr>
+          <w:rFonts w:ascii="Arial" w:hAnsi="Arial" w:cs="Arial" w:eastAsia="Arial"/>
+          <w:color w:val="auto"/>
+          <w:spacing w:val="0"/>
+          <w:position w:val="0"/>
+          <w:sz w:val="22"/>
+          <w:shd w:fill="auto" w:val="clear"/>
+        </w:rPr>
+      </w:pPr>
+      <w:r>
+        <w:rPr>
+          <w:rFonts w:ascii="Arial" w:hAnsi="Arial" w:cs="Arial" w:eastAsia="Arial"/>
+          <w:color w:val="auto"/>
+          <w:spacing w:val="0"/>
+          <w:position w:val="0"/>
+          <w:sz w:val="22"/>
+          <w:shd w:fill="auto" w:val="clear"/>
+        </w:rPr>
+        <w:t xml:space="preserve">Attendees: Ethan, Corbin, Parker, Zaniken</w:t>
+      </w:r>
+    </w:p>
+    <w:p>
+      <w:pPr>
+        <w:spacing w:before="0" w:after="0" w:line="276"/>
+        <w:ind w:right="0" w:left="0" w:firstLine="0"/>
+        <w:jc w:val="left"/>
+        <w:rPr>
+          <w:rFonts w:ascii="Arial" w:hAnsi="Arial" w:cs="Arial" w:eastAsia="Arial"/>
+          <w:color w:val="auto"/>
+          <w:spacing w:val="0"/>
+          <w:position w:val="0"/>
+          <w:sz w:val="22"/>
+          <w:shd w:fill="auto" w:val="clear"/>
+        </w:rPr>
+      </w:pPr>
+      <w:r>
+        <w:rPr>
+          <w:rFonts w:ascii="Arial" w:hAnsi="Arial" w:cs="Arial" w:eastAsia="Arial"/>
+          <w:color w:val="auto"/>
+          <w:spacing w:val="0"/>
+          <w:position w:val="0"/>
+          <w:sz w:val="22"/>
+          <w:shd w:fill="auto" w:val="clear"/>
+        </w:rPr>
+        <w:t xml:space="preserve">Notes:</w:t>
+      </w:r>
+    </w:p>
+    <w:p>
+      <w:pPr>
+        <w:spacing w:before="0" w:after="0" w:line="276"/>
+        <w:ind w:right="0" w:left="0" w:firstLine="0"/>
+        <w:jc w:val="left"/>
+        <w:rPr>
+          <w:rFonts w:ascii="Arial" w:hAnsi="Arial" w:cs="Arial" w:eastAsia="Arial"/>
+          <w:color w:val="auto"/>
+          <w:spacing w:val="0"/>
+          <w:position w:val="0"/>
+          <w:sz w:val="22"/>
+          <w:shd w:fill="auto" w:val="clear"/>
+        </w:rPr>
+      </w:pPr>
+      <w:r>
+        <w:rPr>
+          <w:rFonts w:ascii="Arial" w:hAnsi="Arial" w:cs="Arial" w:eastAsia="Arial"/>
+          <w:color w:val="auto"/>
+          <w:spacing w:val="0"/>
+          <w:position w:val="0"/>
+          <w:sz w:val="22"/>
+          <w:shd w:fill="auto" w:val="clear"/>
+        </w:rPr>
+        <w:t xml:space="preserve">During this meeting, we worked on the actual program.</w:t>
+      </w:r>
+    </w:p>
+    <w:p>
+      <w:pPr>
+        <w:spacing w:before="0" w:after="0" w:line="276"/>
+        <w:ind w:right="0" w:left="0" w:firstLine="0"/>
+        <w:jc w:val="left"/>
+        <w:rPr>
+          <w:rFonts w:ascii="Arial" w:hAnsi="Arial" w:cs="Arial" w:eastAsia="Arial"/>
+          <w:color w:val="auto"/>
+          <w:spacing w:val="0"/>
+          <w:position w:val="0"/>
+          <w:sz w:val="22"/>
+          <w:shd w:fill="auto" w:val="clear"/>
+        </w:rPr>
+      </w:pPr>
+    </w:p>
+    <w:p>
+      <w:pPr>
+        <w:spacing w:before="0" w:after="0" w:line="276"/>
+        <w:ind w:right="0" w:left="0" w:firstLine="0"/>
+        <w:jc w:val="left"/>
+        <w:rPr>
+          <w:rFonts w:ascii="Arial" w:hAnsi="Arial" w:cs="Arial" w:eastAsia="Arial"/>
+          <w:color w:val="auto"/>
+          <w:spacing w:val="0"/>
+          <w:position w:val="0"/>
+          <w:sz w:val="22"/>
+          <w:shd w:fill="auto" w:val="clear"/>
+        </w:rPr>
+      </w:pPr>
+      <w:r>
+        <w:rPr>
+          <w:rFonts w:ascii="Arial" w:hAnsi="Arial" w:cs="Arial" w:eastAsia="Arial"/>
+          <w:color w:val="auto"/>
+          <w:spacing w:val="0"/>
+          <w:position w:val="0"/>
+          <w:sz w:val="22"/>
+          <w:shd w:fill="auto" w:val="clear"/>
+        </w:rPr>
+        <w:t xml:space="preserve">Purpose for this meeting:   To create testing document</w:t>
+      </w:r>
+    </w:p>
+    <w:p>
+      <w:pPr>
+        <w:spacing w:before="0" w:after="0" w:line="276"/>
+        <w:ind w:right="0" w:left="0" w:firstLine="0"/>
+        <w:jc w:val="left"/>
+        <w:rPr>
+          <w:rFonts w:ascii="Arial" w:hAnsi="Arial" w:cs="Arial" w:eastAsia="Arial"/>
+          <w:color w:val="auto"/>
+          <w:spacing w:val="0"/>
+          <w:position w:val="0"/>
+          <w:sz w:val="22"/>
+          <w:shd w:fill="auto" w:val="clear"/>
+        </w:rPr>
+      </w:pPr>
+      <w:r>
+        <w:rPr>
+          <w:rFonts w:ascii="Arial" w:hAnsi="Arial" w:cs="Arial" w:eastAsia="Arial"/>
+          <w:color w:val="auto"/>
+          <w:spacing w:val="0"/>
+          <w:position w:val="0"/>
+          <w:sz w:val="22"/>
+          <w:shd w:fill="auto" w:val="clear"/>
+        </w:rPr>
+        <w:t xml:space="preserve">Date/Time: 11/13/2020</w:t>
+      </w:r>
+    </w:p>
+    <w:p>
+      <w:pPr>
+        <w:spacing w:before="0" w:after="0" w:line="276"/>
+        <w:ind w:right="0" w:left="0" w:firstLine="0"/>
+        <w:jc w:val="left"/>
+        <w:rPr>
+          <w:rFonts w:ascii="Arial" w:hAnsi="Arial" w:cs="Arial" w:eastAsia="Arial"/>
+          <w:color w:val="auto"/>
+          <w:spacing w:val="0"/>
+          <w:position w:val="0"/>
+          <w:sz w:val="22"/>
+          <w:shd w:fill="auto" w:val="clear"/>
+        </w:rPr>
+      </w:pPr>
+      <w:r>
+        <w:rPr>
+          <w:rFonts w:ascii="Arial" w:hAnsi="Arial" w:cs="Arial" w:eastAsia="Arial"/>
+          <w:color w:val="auto"/>
+          <w:spacing w:val="0"/>
+          <w:position w:val="0"/>
+          <w:sz w:val="22"/>
+          <w:shd w:fill="auto" w:val="clear"/>
+        </w:rPr>
+        <w:t xml:space="preserve">Attendees: Ethan, Corbin, Parker, Zaniken</w:t>
+      </w:r>
+    </w:p>
+    <w:p>
+      <w:pPr>
+        <w:spacing w:before="0" w:after="0" w:line="276"/>
+        <w:ind w:right="0" w:left="0" w:firstLine="0"/>
+        <w:jc w:val="left"/>
+        <w:rPr>
+          <w:rFonts w:ascii="Arial" w:hAnsi="Arial" w:cs="Arial" w:eastAsia="Arial"/>
+          <w:color w:val="auto"/>
+          <w:spacing w:val="0"/>
+          <w:position w:val="0"/>
+          <w:sz w:val="22"/>
+          <w:shd w:fill="auto" w:val="clear"/>
+        </w:rPr>
+      </w:pPr>
+      <w:r>
+        <w:rPr>
+          <w:rFonts w:ascii="Arial" w:hAnsi="Arial" w:cs="Arial" w:eastAsia="Arial"/>
+          <w:color w:val="auto"/>
+          <w:spacing w:val="0"/>
+          <w:position w:val="0"/>
+          <w:sz w:val="22"/>
+          <w:shd w:fill="auto" w:val="clear"/>
+        </w:rPr>
+        <w:t xml:space="preserve">Notes:</w:t>
+      </w:r>
+    </w:p>
+    <w:p>
+      <w:pPr>
+        <w:spacing w:before="0" w:after="0" w:line="276"/>
+        <w:ind w:right="0" w:left="0" w:firstLine="0"/>
+        <w:jc w:val="left"/>
+        <w:rPr>
+          <w:rFonts w:ascii="Arial" w:hAnsi="Arial" w:cs="Arial" w:eastAsia="Arial"/>
+          <w:color w:val="auto"/>
+          <w:spacing w:val="0"/>
+          <w:position w:val="0"/>
+          <w:sz w:val="22"/>
+          <w:shd w:fill="auto" w:val="clear"/>
+        </w:rPr>
+      </w:pPr>
+      <w:r>
+        <w:rPr>
+          <w:rFonts w:ascii="Arial" w:hAnsi="Arial" w:cs="Arial" w:eastAsia="Arial"/>
+          <w:color w:val="auto"/>
+          <w:spacing w:val="0"/>
+          <w:position w:val="0"/>
+          <w:sz w:val="22"/>
+          <w:shd w:fill="auto" w:val="clear"/>
+        </w:rPr>
+        <w:t xml:space="preserve">During this meeting, we created a testing diagram</w:t>
+      </w:r>
+    </w:p>
+    <w:p>
+      <w:pPr>
+        <w:spacing w:before="0" w:after="0" w:line="276"/>
+        <w:ind w:right="0" w:left="0" w:firstLine="0"/>
+        <w:jc w:val="left"/>
+        <w:rPr>
+          <w:rFonts w:ascii="Arial" w:hAnsi="Arial" w:cs="Arial" w:eastAsia="Arial"/>
+          <w:color w:val="auto"/>
+          <w:spacing w:val="0"/>
+          <w:position w:val="0"/>
+          <w:sz w:val="22"/>
+          <w:shd w:fill="auto" w:val="clear"/>
+        </w:rPr>
+      </w:pPr>
     </w:p>
   </w:body>
 </w:document>

</xml_diff>

<commit_message>
added documents for stuff idk
</commit_message>
<xml_diff>
--- a/Documents/TeamMeetingNotes.docx
+++ b/Documents/TeamMeetingNotes.docx
@@ -1439,6 +1439,471 @@
         </w:rPr>
         <w:t xml:space="preserve">During this meeting, we created a testing diagram</w:t>
       </w:r>
+    </w:p>
+    <w:p>
+      <w:pPr>
+        <w:spacing w:before="0" w:after="0" w:line="276"/>
+        <w:ind w:right="0" w:left="0" w:firstLine="0"/>
+        <w:jc w:val="left"/>
+        <w:rPr>
+          <w:rFonts w:ascii="Arial" w:hAnsi="Arial" w:cs="Arial" w:eastAsia="Arial"/>
+          <w:color w:val="auto"/>
+          <w:spacing w:val="0"/>
+          <w:position w:val="0"/>
+          <w:sz w:val="22"/>
+          <w:shd w:fill="auto" w:val="clear"/>
+        </w:rPr>
+      </w:pPr>
+    </w:p>
+    <w:p>
+      <w:pPr>
+        <w:spacing w:before="0" w:after="0" w:line="276"/>
+        <w:ind w:right="0" w:left="0" w:firstLine="0"/>
+        <w:jc w:val="left"/>
+        <w:rPr>
+          <w:rFonts w:ascii="Arial" w:hAnsi="Arial" w:cs="Arial" w:eastAsia="Arial"/>
+          <w:color w:val="auto"/>
+          <w:spacing w:val="0"/>
+          <w:position w:val="0"/>
+          <w:sz w:val="22"/>
+          <w:shd w:fill="auto" w:val="clear"/>
+        </w:rPr>
+      </w:pPr>
+      <w:r>
+        <w:rPr>
+          <w:rFonts w:ascii="Arial" w:hAnsi="Arial" w:cs="Arial" w:eastAsia="Arial"/>
+          <w:color w:val="auto"/>
+          <w:spacing w:val="0"/>
+          <w:position w:val="0"/>
+          <w:sz w:val="22"/>
+          <w:shd w:fill="auto" w:val="clear"/>
+        </w:rPr>
+        <w:t xml:space="preserve">Purpose for this meeting:   To work on project</w:t>
+      </w:r>
+    </w:p>
+    <w:p>
+      <w:pPr>
+        <w:spacing w:before="0" w:after="0" w:line="276"/>
+        <w:ind w:right="0" w:left="0" w:firstLine="0"/>
+        <w:jc w:val="left"/>
+        <w:rPr>
+          <w:rFonts w:ascii="Arial" w:hAnsi="Arial" w:cs="Arial" w:eastAsia="Arial"/>
+          <w:color w:val="auto"/>
+          <w:spacing w:val="0"/>
+          <w:position w:val="0"/>
+          <w:sz w:val="22"/>
+          <w:shd w:fill="auto" w:val="clear"/>
+        </w:rPr>
+      </w:pPr>
+      <w:r>
+        <w:rPr>
+          <w:rFonts w:ascii="Arial" w:hAnsi="Arial" w:cs="Arial" w:eastAsia="Arial"/>
+          <w:color w:val="auto"/>
+          <w:spacing w:val="0"/>
+          <w:position w:val="0"/>
+          <w:sz w:val="22"/>
+          <w:shd w:fill="auto" w:val="clear"/>
+        </w:rPr>
+        <w:t xml:space="preserve">Date/Time: 11/20/2020</w:t>
+      </w:r>
+    </w:p>
+    <w:p>
+      <w:pPr>
+        <w:spacing w:before="0" w:after="0" w:line="276"/>
+        <w:ind w:right="0" w:left="0" w:firstLine="0"/>
+        <w:jc w:val="left"/>
+        <w:rPr>
+          <w:rFonts w:ascii="Arial" w:hAnsi="Arial" w:cs="Arial" w:eastAsia="Arial"/>
+          <w:color w:val="auto"/>
+          <w:spacing w:val="0"/>
+          <w:position w:val="0"/>
+          <w:sz w:val="22"/>
+          <w:shd w:fill="auto" w:val="clear"/>
+        </w:rPr>
+      </w:pPr>
+      <w:r>
+        <w:rPr>
+          <w:rFonts w:ascii="Arial" w:hAnsi="Arial" w:cs="Arial" w:eastAsia="Arial"/>
+          <w:color w:val="auto"/>
+          <w:spacing w:val="0"/>
+          <w:position w:val="0"/>
+          <w:sz w:val="22"/>
+          <w:shd w:fill="auto" w:val="clear"/>
+        </w:rPr>
+        <w:t xml:space="preserve">Attendees: Ethan, Corbin, Parker, Zaniken</w:t>
+      </w:r>
+    </w:p>
+    <w:p>
+      <w:pPr>
+        <w:spacing w:before="0" w:after="0" w:line="276"/>
+        <w:ind w:right="0" w:left="0" w:firstLine="0"/>
+        <w:jc w:val="left"/>
+        <w:rPr>
+          <w:rFonts w:ascii="Arial" w:hAnsi="Arial" w:cs="Arial" w:eastAsia="Arial"/>
+          <w:color w:val="auto"/>
+          <w:spacing w:val="0"/>
+          <w:position w:val="0"/>
+          <w:sz w:val="22"/>
+          <w:shd w:fill="auto" w:val="clear"/>
+        </w:rPr>
+      </w:pPr>
+      <w:r>
+        <w:rPr>
+          <w:rFonts w:ascii="Arial" w:hAnsi="Arial" w:cs="Arial" w:eastAsia="Arial"/>
+          <w:color w:val="auto"/>
+          <w:spacing w:val="0"/>
+          <w:position w:val="0"/>
+          <w:sz w:val="22"/>
+          <w:shd w:fill="auto" w:val="clear"/>
+        </w:rPr>
+        <w:t xml:space="preserve">Notes:</w:t>
+      </w:r>
+    </w:p>
+    <w:p>
+      <w:pPr>
+        <w:spacing w:before="0" w:after="0" w:line="276"/>
+        <w:ind w:right="0" w:left="0" w:firstLine="0"/>
+        <w:jc w:val="left"/>
+        <w:rPr>
+          <w:rFonts w:ascii="Arial" w:hAnsi="Arial" w:cs="Arial" w:eastAsia="Arial"/>
+          <w:color w:val="auto"/>
+          <w:spacing w:val="0"/>
+          <w:position w:val="0"/>
+          <w:sz w:val="22"/>
+          <w:shd w:fill="auto" w:val="clear"/>
+        </w:rPr>
+      </w:pPr>
+      <w:r>
+        <w:rPr>
+          <w:rFonts w:ascii="Arial" w:hAnsi="Arial" w:cs="Arial" w:eastAsia="Arial"/>
+          <w:color w:val="auto"/>
+          <w:spacing w:val="0"/>
+          <w:position w:val="0"/>
+          <w:sz w:val="22"/>
+          <w:shd w:fill="auto" w:val="clear"/>
+        </w:rPr>
+        <w:t xml:space="preserve">During this meeting we built a bunch of the project</w:t>
+      </w:r>
+    </w:p>
+    <w:p>
+      <w:pPr>
+        <w:spacing w:before="0" w:after="0" w:line="276"/>
+        <w:ind w:right="0" w:left="0" w:firstLine="0"/>
+        <w:jc w:val="left"/>
+        <w:rPr>
+          <w:rFonts w:ascii="Arial" w:hAnsi="Arial" w:cs="Arial" w:eastAsia="Arial"/>
+          <w:color w:val="auto"/>
+          <w:spacing w:val="0"/>
+          <w:position w:val="0"/>
+          <w:sz w:val="22"/>
+          <w:shd w:fill="auto" w:val="clear"/>
+        </w:rPr>
+      </w:pPr>
+    </w:p>
+    <w:p>
+      <w:pPr>
+        <w:spacing w:before="0" w:after="0" w:line="276"/>
+        <w:ind w:right="0" w:left="0" w:firstLine="0"/>
+        <w:jc w:val="left"/>
+        <w:rPr>
+          <w:rFonts w:ascii="Arial" w:hAnsi="Arial" w:cs="Arial" w:eastAsia="Arial"/>
+          <w:color w:val="auto"/>
+          <w:spacing w:val="0"/>
+          <w:position w:val="0"/>
+          <w:sz w:val="22"/>
+          <w:shd w:fill="auto" w:val="clear"/>
+        </w:rPr>
+      </w:pPr>
+      <w:r>
+        <w:rPr>
+          <w:rFonts w:ascii="Arial" w:hAnsi="Arial" w:cs="Arial" w:eastAsia="Arial"/>
+          <w:color w:val="auto"/>
+          <w:spacing w:val="0"/>
+          <w:position w:val="0"/>
+          <w:sz w:val="22"/>
+          <w:shd w:fill="auto" w:val="clear"/>
+        </w:rPr>
+        <w:t xml:space="preserve">Purpose for this meeting:   To work on and bugfix application</w:t>
+      </w:r>
+    </w:p>
+    <w:p>
+      <w:pPr>
+        <w:spacing w:before="0" w:after="0" w:line="276"/>
+        <w:ind w:right="0" w:left="0" w:firstLine="0"/>
+        <w:jc w:val="left"/>
+        <w:rPr>
+          <w:rFonts w:ascii="Arial" w:hAnsi="Arial" w:cs="Arial" w:eastAsia="Arial"/>
+          <w:color w:val="auto"/>
+          <w:spacing w:val="0"/>
+          <w:position w:val="0"/>
+          <w:sz w:val="22"/>
+          <w:shd w:fill="auto" w:val="clear"/>
+        </w:rPr>
+      </w:pPr>
+      <w:r>
+        <w:rPr>
+          <w:rFonts w:ascii="Arial" w:hAnsi="Arial" w:cs="Arial" w:eastAsia="Arial"/>
+          <w:color w:val="auto"/>
+          <w:spacing w:val="0"/>
+          <w:position w:val="0"/>
+          <w:sz w:val="22"/>
+          <w:shd w:fill="auto" w:val="clear"/>
+        </w:rPr>
+        <w:t xml:space="preserve">Date/Time: 12/3/2020</w:t>
+      </w:r>
+    </w:p>
+    <w:p>
+      <w:pPr>
+        <w:spacing w:before="0" w:after="0" w:line="276"/>
+        <w:ind w:right="0" w:left="0" w:firstLine="0"/>
+        <w:jc w:val="left"/>
+        <w:rPr>
+          <w:rFonts w:ascii="Arial" w:hAnsi="Arial" w:cs="Arial" w:eastAsia="Arial"/>
+          <w:color w:val="auto"/>
+          <w:spacing w:val="0"/>
+          <w:position w:val="0"/>
+          <w:sz w:val="22"/>
+          <w:shd w:fill="auto" w:val="clear"/>
+        </w:rPr>
+      </w:pPr>
+      <w:r>
+        <w:rPr>
+          <w:rFonts w:ascii="Arial" w:hAnsi="Arial" w:cs="Arial" w:eastAsia="Arial"/>
+          <w:color w:val="auto"/>
+          <w:spacing w:val="0"/>
+          <w:position w:val="0"/>
+          <w:sz w:val="22"/>
+          <w:shd w:fill="auto" w:val="clear"/>
+        </w:rPr>
+        <w:t xml:space="preserve">Attendees: Ethan, Corbin, Parker, Zaniken</w:t>
+      </w:r>
+    </w:p>
+    <w:p>
+      <w:pPr>
+        <w:spacing w:before="0" w:after="0" w:line="276"/>
+        <w:ind w:right="0" w:left="0" w:firstLine="0"/>
+        <w:jc w:val="left"/>
+        <w:rPr>
+          <w:rFonts w:ascii="Arial" w:hAnsi="Arial" w:cs="Arial" w:eastAsia="Arial"/>
+          <w:color w:val="auto"/>
+          <w:spacing w:val="0"/>
+          <w:position w:val="0"/>
+          <w:sz w:val="22"/>
+          <w:shd w:fill="auto" w:val="clear"/>
+        </w:rPr>
+      </w:pPr>
+      <w:r>
+        <w:rPr>
+          <w:rFonts w:ascii="Arial" w:hAnsi="Arial" w:cs="Arial" w:eastAsia="Arial"/>
+          <w:color w:val="auto"/>
+          <w:spacing w:val="0"/>
+          <w:position w:val="0"/>
+          <w:sz w:val="22"/>
+          <w:shd w:fill="auto" w:val="clear"/>
+        </w:rPr>
+        <w:t xml:space="preserve">Notes:</w:t>
+      </w:r>
+    </w:p>
+    <w:p>
+      <w:pPr>
+        <w:spacing w:before="0" w:after="0" w:line="276"/>
+        <w:ind w:right="0" w:left="0" w:firstLine="0"/>
+        <w:jc w:val="left"/>
+        <w:rPr>
+          <w:rFonts w:ascii="Arial" w:hAnsi="Arial" w:cs="Arial" w:eastAsia="Arial"/>
+          <w:color w:val="auto"/>
+          <w:spacing w:val="0"/>
+          <w:position w:val="0"/>
+          <w:sz w:val="22"/>
+          <w:shd w:fill="auto" w:val="clear"/>
+        </w:rPr>
+      </w:pPr>
+      <w:r>
+        <w:rPr>
+          <w:rFonts w:ascii="Arial" w:hAnsi="Arial" w:cs="Arial" w:eastAsia="Arial"/>
+          <w:color w:val="auto"/>
+          <w:spacing w:val="0"/>
+          <w:position w:val="0"/>
+          <w:sz w:val="22"/>
+          <w:shd w:fill="auto" w:val="clear"/>
+        </w:rPr>
+        <w:t xml:space="preserve">During this meeting, we fixed most of the known bugs with our project</w:t>
+      </w:r>
+    </w:p>
+    <w:p>
+      <w:pPr>
+        <w:spacing w:before="0" w:after="0" w:line="276"/>
+        <w:ind w:right="0" w:left="0" w:firstLine="0"/>
+        <w:jc w:val="left"/>
+        <w:rPr>
+          <w:rFonts w:ascii="Arial" w:hAnsi="Arial" w:cs="Arial" w:eastAsia="Arial"/>
+          <w:color w:val="auto"/>
+          <w:spacing w:val="0"/>
+          <w:position w:val="0"/>
+          <w:sz w:val="22"/>
+          <w:shd w:fill="auto" w:val="clear"/>
+        </w:rPr>
+      </w:pPr>
+    </w:p>
+    <w:p>
+      <w:pPr>
+        <w:spacing w:before="0" w:after="0" w:line="276"/>
+        <w:ind w:right="0" w:left="0" w:firstLine="0"/>
+        <w:jc w:val="left"/>
+        <w:rPr>
+          <w:rFonts w:ascii="Arial" w:hAnsi="Arial" w:cs="Arial" w:eastAsia="Arial"/>
+          <w:color w:val="auto"/>
+          <w:spacing w:val="0"/>
+          <w:position w:val="0"/>
+          <w:sz w:val="22"/>
+          <w:shd w:fill="auto" w:val="clear"/>
+        </w:rPr>
+      </w:pPr>
+      <w:r>
+        <w:rPr>
+          <w:rFonts w:ascii="Arial" w:hAnsi="Arial" w:cs="Arial" w:eastAsia="Arial"/>
+          <w:color w:val="auto"/>
+          <w:spacing w:val="0"/>
+          <w:position w:val="0"/>
+          <w:sz w:val="22"/>
+          <w:shd w:fill="auto" w:val="clear"/>
+        </w:rPr>
+        <w:t xml:space="preserve">Purpose for this meeting: to complete project evaluation</w:t>
+      </w:r>
+    </w:p>
+    <w:p>
+      <w:pPr>
+        <w:spacing w:before="0" w:after="0" w:line="276"/>
+        <w:ind w:right="0" w:left="0" w:firstLine="0"/>
+        <w:jc w:val="left"/>
+        <w:rPr>
+          <w:rFonts w:ascii="Arial" w:hAnsi="Arial" w:cs="Arial" w:eastAsia="Arial"/>
+          <w:color w:val="auto"/>
+          <w:spacing w:val="0"/>
+          <w:position w:val="0"/>
+          <w:sz w:val="22"/>
+          <w:shd w:fill="auto" w:val="clear"/>
+        </w:rPr>
+      </w:pPr>
+      <w:r>
+        <w:rPr>
+          <w:rFonts w:ascii="Arial" w:hAnsi="Arial" w:cs="Arial" w:eastAsia="Arial"/>
+          <w:color w:val="auto"/>
+          <w:spacing w:val="0"/>
+          <w:position w:val="0"/>
+          <w:sz w:val="22"/>
+          <w:shd w:fill="auto" w:val="clear"/>
+        </w:rPr>
+        <w:t xml:space="preserve">Date/Time: 12/11/2020</w:t>
+      </w:r>
+    </w:p>
+    <w:p>
+      <w:pPr>
+        <w:spacing w:before="0" w:after="0" w:line="276"/>
+        <w:ind w:right="0" w:left="0" w:firstLine="0"/>
+        <w:jc w:val="left"/>
+        <w:rPr>
+          <w:rFonts w:ascii="Arial" w:hAnsi="Arial" w:cs="Arial" w:eastAsia="Arial"/>
+          <w:color w:val="auto"/>
+          <w:spacing w:val="0"/>
+          <w:position w:val="0"/>
+          <w:sz w:val="22"/>
+          <w:shd w:fill="auto" w:val="clear"/>
+        </w:rPr>
+      </w:pPr>
+      <w:r>
+        <w:rPr>
+          <w:rFonts w:ascii="Arial" w:hAnsi="Arial" w:cs="Arial" w:eastAsia="Arial"/>
+          <w:color w:val="auto"/>
+          <w:spacing w:val="0"/>
+          <w:position w:val="0"/>
+          <w:sz w:val="22"/>
+          <w:shd w:fill="auto" w:val="clear"/>
+        </w:rPr>
+        <w:t xml:space="preserve">Attendees: Ethan, Corbin, Parker, Zaniken</w:t>
+      </w:r>
+    </w:p>
+    <w:p>
+      <w:pPr>
+        <w:spacing w:before="0" w:after="0" w:line="276"/>
+        <w:ind w:right="0" w:left="0" w:firstLine="0"/>
+        <w:jc w:val="left"/>
+        <w:rPr>
+          <w:rFonts w:ascii="Arial" w:hAnsi="Arial" w:cs="Arial" w:eastAsia="Arial"/>
+          <w:color w:val="auto"/>
+          <w:spacing w:val="0"/>
+          <w:position w:val="0"/>
+          <w:sz w:val="22"/>
+          <w:shd w:fill="auto" w:val="clear"/>
+        </w:rPr>
+      </w:pPr>
+      <w:r>
+        <w:rPr>
+          <w:rFonts w:ascii="Arial" w:hAnsi="Arial" w:cs="Arial" w:eastAsia="Arial"/>
+          <w:color w:val="auto"/>
+          <w:spacing w:val="0"/>
+          <w:position w:val="0"/>
+          <w:sz w:val="22"/>
+          <w:shd w:fill="auto" w:val="clear"/>
+        </w:rPr>
+        <w:t xml:space="preserve">Notes:</w:t>
+      </w:r>
+    </w:p>
+    <w:p>
+      <w:pPr>
+        <w:spacing w:before="0" w:after="0" w:line="276"/>
+        <w:ind w:right="0" w:left="0" w:firstLine="0"/>
+        <w:jc w:val="left"/>
+        <w:rPr>
+          <w:rFonts w:ascii="Arial" w:hAnsi="Arial" w:cs="Arial" w:eastAsia="Arial"/>
+          <w:color w:val="auto"/>
+          <w:spacing w:val="0"/>
+          <w:position w:val="0"/>
+          <w:sz w:val="22"/>
+          <w:shd w:fill="auto" w:val="clear"/>
+        </w:rPr>
+      </w:pPr>
+      <w:r>
+        <w:rPr>
+          <w:rFonts w:ascii="Arial" w:hAnsi="Arial" w:cs="Arial" w:eastAsia="Arial"/>
+          <w:color w:val="auto"/>
+          <w:spacing w:val="0"/>
+          <w:position w:val="0"/>
+          <w:sz w:val="22"/>
+          <w:shd w:fill="auto" w:val="clear"/>
+        </w:rPr>
+        <w:t xml:space="preserve">During this meeting, we created our project evaluation, and finished the testing document</w:t>
+      </w:r>
+    </w:p>
+    <w:p>
+      <w:pPr>
+        <w:spacing w:before="0" w:after="0" w:line="276"/>
+        <w:ind w:right="0" w:left="0" w:firstLine="0"/>
+        <w:jc w:val="left"/>
+        <w:rPr>
+          <w:rFonts w:ascii="Arial" w:hAnsi="Arial" w:cs="Arial" w:eastAsia="Arial"/>
+          <w:color w:val="auto"/>
+          <w:spacing w:val="0"/>
+          <w:position w:val="0"/>
+          <w:sz w:val="22"/>
+          <w:shd w:fill="auto" w:val="clear"/>
+        </w:rPr>
+      </w:pPr>
+    </w:p>
+    <w:p>
+      <w:pPr>
+        <w:spacing w:before="0" w:after="0" w:line="276"/>
+        <w:ind w:right="0" w:left="0" w:firstLine="0"/>
+        <w:jc w:val="left"/>
+        <w:rPr>
+          <w:rFonts w:ascii="Arial" w:hAnsi="Arial" w:cs="Arial" w:eastAsia="Arial"/>
+          <w:color w:val="auto"/>
+          <w:spacing w:val="0"/>
+          <w:position w:val="0"/>
+          <w:sz w:val="22"/>
+          <w:shd w:fill="auto" w:val="clear"/>
+        </w:rPr>
+      </w:pPr>
     </w:p>
     <w:p>
       <w:pPr>

</xml_diff>